<commit_message>
Updated sections on prepare_chpc_openstack, deploy_chpc_openstack, and extend_hpc_to_openstack
</commit_message>
<xml_diff>
--- a/docs/cloud_poc_design.docx
+++ b/docs/cloud_poc_design.docx
@@ -6257,16 +6257,7 @@
           <w:i w:val="0"/>
           <w:color w:val="auto"/>
         </w:rPr>
-        <w:t>Master script (setup_cloud_hpc.sh) control flow – Part I</w:t>
-      </w:r>
-      <w:r>
-        <w:rPr>
-          <w:rFonts w:ascii="Times New Roman" w:hAnsi="Times New Roman" w:cs="Times New Roman"/>
-          <w:b/>
-          <w:i w:val="0"/>
-          <w:color w:val="auto"/>
-        </w:rPr>
-        <w:t>I</w:t>
+        <w:t>Master script (setup_cloud_hpc.sh) control flow – Part II</w:t>
       </w:r>
     </w:p>
     <w:p>
@@ -6353,13 +6344,7 @@
         <w:rPr>
           <w:rFonts w:ascii="Times New Roman" w:hAnsi="Times New Roman" w:cs="Times New Roman"/>
         </w:rPr>
-        <w:t xml:space="preserve"> </w:t>
-      </w:r>
-      <w:r>
-        <w:rPr>
-          <w:rFonts w:ascii="Times New Roman" w:hAnsi="Times New Roman" w:cs="Times New Roman"/>
-        </w:rPr>
-        <w:t xml:space="preserve">In this case control branches to </w:t>
+        <w:t xml:space="preserve"> In this case control branches to </w:t>
       </w:r>
       <w:proofErr w:type="spellStart"/>
       <w:r>
@@ -7965,15 +7950,7 @@
                                   <w:sz w:val="22"/>
                                   <w:szCs w:val="22"/>
                                 </w:rPr>
-                                <w:t xml:space="preserve"> template script</w:t>
-                              </w:r>
-                              <w:r>
-                                <w:rPr>
-                                  <w:rFonts w:eastAsia="Calibri"/>
-                                  <w:sz w:val="22"/>
-                                  <w:szCs w:val="22"/>
-                                </w:rPr>
-                                <w:t xml:space="preserve"> (</w:t>
+                                <w:t xml:space="preserve"> template script (</w:t>
                               </w:r>
                               <w:proofErr w:type="spellStart"/>
                               <w:r>
@@ -8071,23 +8048,7 @@
                                   <w:sz w:val="22"/>
                                   <w:szCs w:val="22"/>
                                 </w:rPr>
-                                <w:t>)</w:t>
-                              </w:r>
-                              <w:r>
-                                <w:rPr>
-                                  <w:rFonts w:eastAsia="Calibri"/>
-                                  <w:sz w:val="22"/>
-                                  <w:szCs w:val="22"/>
-                                </w:rPr>
-                                <w:t xml:space="preserve"> </w:t>
-                              </w:r>
-                              <w:r>
-                                <w:rPr>
-                                  <w:rFonts w:eastAsia="Calibri"/>
-                                  <w:sz w:val="22"/>
-                                  <w:szCs w:val="22"/>
-                                </w:rPr>
-                                <w:t>to the temporary directory created in the previous step</w:t>
+                                <w:t>) to the temporary directory created in the previous step</w:t>
                               </w:r>
                             </w:p>
                             <w:p>
@@ -11130,7 +11091,149 @@
         <w:rPr>
           <w:rFonts w:ascii="Times New Roman" w:hAnsi="Times New Roman" w:cs="Times New Roman"/>
         </w:rPr>
-        <w:t>&lt;TBD&gt;</w:t>
+        <w:t>This script instal</w:t>
+      </w:r>
+      <w:r>
+        <w:rPr>
+          <w:rFonts w:ascii="Times New Roman" w:hAnsi="Times New Roman" w:cs="Times New Roman"/>
+        </w:rPr>
+        <w:t>ls</w:t>
+      </w:r>
+      <w:r>
+        <w:rPr>
+          <w:rFonts w:ascii="Times New Roman" w:hAnsi="Times New Roman" w:cs="Times New Roman"/>
+        </w:rPr>
+        <w:t xml:space="preserve"> and configures ironic for </w:t>
+      </w:r>
+      <w:proofErr w:type="spellStart"/>
+      <w:r>
+        <w:rPr>
+          <w:rFonts w:ascii="Times New Roman" w:hAnsi="Times New Roman" w:cs="Times New Roman"/>
+        </w:rPr>
+        <w:t>b</w:t>
+      </w:r>
+      <w:r>
+        <w:rPr>
+          <w:rFonts w:ascii="Times New Roman" w:hAnsi="Times New Roman" w:cs="Times New Roman"/>
+        </w:rPr>
+        <w:t>aremetal</w:t>
+      </w:r>
+      <w:proofErr w:type="spellEnd"/>
+      <w:r>
+        <w:rPr>
+          <w:rFonts w:ascii="Times New Roman" w:hAnsi="Times New Roman" w:cs="Times New Roman"/>
+        </w:rPr>
+        <w:t xml:space="preserve"> provisioning on the local</w:t>
+      </w:r>
+      <w:r>
+        <w:rPr>
+          <w:rFonts w:ascii="Times New Roman" w:hAnsi="Times New Roman" w:cs="Times New Roman"/>
+        </w:rPr>
+        <w:t xml:space="preserve"> CentOS 7 machine usin</w:t>
+      </w:r>
+      <w:r>
+        <w:rPr>
+          <w:rFonts w:ascii="Times New Roman" w:hAnsi="Times New Roman" w:cs="Times New Roman"/>
+        </w:rPr>
+        <w:t>g the OpenStack-</w:t>
+      </w:r>
+      <w:proofErr w:type="spellStart"/>
+      <w:r>
+        <w:rPr>
+          <w:rFonts w:ascii="Times New Roman" w:hAnsi="Times New Roman" w:cs="Times New Roman"/>
+        </w:rPr>
+        <w:t>Mitaka</w:t>
+      </w:r>
+      <w:proofErr w:type="spellEnd"/>
+      <w:r>
+        <w:rPr>
+          <w:rFonts w:ascii="Times New Roman" w:hAnsi="Times New Roman" w:cs="Times New Roman"/>
+        </w:rPr>
+        <w:t xml:space="preserve"> release. It assumes that OpenStack-</w:t>
+      </w:r>
+      <w:proofErr w:type="spellStart"/>
+      <w:r>
+        <w:rPr>
+          <w:rFonts w:ascii="Times New Roman" w:hAnsi="Times New Roman" w:cs="Times New Roman"/>
+        </w:rPr>
+        <w:t>packstack</w:t>
+      </w:r>
+      <w:proofErr w:type="spellEnd"/>
+      <w:r>
+        <w:rPr>
+          <w:rFonts w:ascii="Times New Roman" w:hAnsi="Times New Roman" w:cs="Times New Roman"/>
+        </w:rPr>
+        <w:t xml:space="preserve"> has already been installed on the system and the </w:t>
+      </w:r>
+      <w:proofErr w:type="spellStart"/>
+      <w:r>
+        <w:rPr>
+          <w:rFonts w:ascii="Times New Roman" w:hAnsi="Times New Roman" w:cs="Times New Roman"/>
+        </w:rPr>
+        <w:t>keystonerc_admin</w:t>
+      </w:r>
+      <w:proofErr w:type="spellEnd"/>
+      <w:r>
+        <w:rPr>
+          <w:rFonts w:ascii="Times New Roman" w:hAnsi="Times New Roman" w:cs="Times New Roman"/>
+        </w:rPr>
+        <w:t xml:space="preserve"> file is in the user’s $HOME directory. It is assumed that the user running the script is root or running with </w:t>
+      </w:r>
+      <w:proofErr w:type="spellStart"/>
+      <w:r>
+        <w:rPr>
+          <w:rFonts w:ascii="Times New Roman" w:hAnsi="Times New Roman" w:cs="Times New Roman"/>
+        </w:rPr>
+        <w:t>sudo</w:t>
+      </w:r>
+      <w:proofErr w:type="spellEnd"/>
+      <w:r>
+        <w:rPr>
+          <w:rFonts w:ascii="Times New Roman" w:hAnsi="Times New Roman" w:cs="Times New Roman"/>
+        </w:rPr>
+        <w:t xml:space="preserve"> permissions. The script itself creates the </w:t>
+      </w:r>
+      <w:proofErr w:type="spellStart"/>
+      <w:r>
+        <w:rPr>
+          <w:rFonts w:ascii="Times New Roman" w:hAnsi="Times New Roman" w:cs="Times New Roman"/>
+        </w:rPr>
+        <w:t>baremetal_admin</w:t>
+      </w:r>
+      <w:proofErr w:type="spellEnd"/>
+      <w:r>
+        <w:rPr>
+          <w:rFonts w:ascii="Times New Roman" w:hAnsi="Times New Roman" w:cs="Times New Roman"/>
+        </w:rPr>
+        <w:t xml:space="preserve"> and </w:t>
+      </w:r>
+      <w:proofErr w:type="spellStart"/>
+      <w:r>
+        <w:rPr>
+          <w:rFonts w:ascii="Times New Roman" w:hAnsi="Times New Roman" w:cs="Times New Roman"/>
+        </w:rPr>
+        <w:t>baremetal_observer</w:t>
+      </w:r>
+      <w:proofErr w:type="spellEnd"/>
+      <w:r>
+        <w:rPr>
+          <w:rFonts w:ascii="Times New Roman" w:hAnsi="Times New Roman" w:cs="Times New Roman"/>
+        </w:rPr>
+        <w:t xml:space="preserve"> roles, installs and configures </w:t>
+      </w:r>
+      <w:proofErr w:type="spellStart"/>
+      <w:r>
+        <w:rPr>
+          <w:rFonts w:ascii="Times New Roman" w:hAnsi="Times New Roman" w:cs="Times New Roman"/>
+        </w:rPr>
+        <w:t>tftp</w:t>
+      </w:r>
+      <w:proofErr w:type="spellEnd"/>
+      <w:r>
+        <w:rPr>
+          <w:rFonts w:ascii="Times New Roman" w:hAnsi="Times New Roman" w:cs="Times New Roman"/>
+        </w:rPr>
+        <w:t>, sets up PXE boot and restarts neutron, nova, and ironic.</w:t>
       </w:r>
     </w:p>
     <w:p>
@@ -11153,7 +11256,89 @@
         <w:rPr>
           <w:rFonts w:ascii="Times New Roman" w:hAnsi="Times New Roman" w:cs="Times New Roman"/>
         </w:rPr>
-        <w:t>&lt;TBD&gt;</w:t>
+        <w:t xml:space="preserve">This script sets up the environment necessary to boot compute nodes and boots the compute nodes. The script assumes naming for networks, subnets, </w:t>
+      </w:r>
+      <w:r>
+        <w:rPr>
+          <w:rFonts w:ascii="Times New Roman" w:hAnsi="Times New Roman" w:cs="Times New Roman"/>
+        </w:rPr>
+        <w:t>user images, etc. The script itself checks if the following are present, and creates them if they are not: network labeled “sharednet1”, subnet labeled “subnet01”, images labeled “user-image”, “deploy-</w:t>
+      </w:r>
+      <w:proofErr w:type="spellStart"/>
+      <w:r>
+        <w:rPr>
+          <w:rFonts w:ascii="Times New Roman" w:hAnsi="Times New Roman" w:cs="Times New Roman"/>
+        </w:rPr>
+        <w:t>vmlinuz</w:t>
+      </w:r>
+      <w:proofErr w:type="spellEnd"/>
+      <w:r>
+        <w:rPr>
+          <w:rFonts w:ascii="Times New Roman" w:hAnsi="Times New Roman" w:cs="Times New Roman"/>
+        </w:rPr>
+        <w:t>”, and “deploy-</w:t>
+      </w:r>
+      <w:proofErr w:type="spellStart"/>
+      <w:r>
+        <w:rPr>
+          <w:rFonts w:ascii="Times New Roman" w:hAnsi="Times New Roman" w:cs="Times New Roman"/>
+        </w:rPr>
+        <w:t>initrd</w:t>
+      </w:r>
+      <w:proofErr w:type="spellEnd"/>
+      <w:r>
+        <w:rPr>
+          <w:rFonts w:ascii="Times New Roman" w:hAnsi="Times New Roman" w:cs="Times New Roman"/>
+        </w:rPr>
+        <w:t>”, nova flavor labeled “</w:t>
+      </w:r>
+      <w:proofErr w:type="spellStart"/>
+      <w:r>
+        <w:rPr>
+          <w:rFonts w:ascii="Times New Roman" w:hAnsi="Times New Roman" w:cs="Times New Roman"/>
+        </w:rPr>
+        <w:t>baremetal</w:t>
+      </w:r>
+      <w:proofErr w:type="spellEnd"/>
+      <w:r>
+        <w:rPr>
+          <w:rFonts w:ascii="Times New Roman" w:hAnsi="Times New Roman" w:cs="Times New Roman"/>
+        </w:rPr>
+        <w:t xml:space="preserve">-flavor”, </w:t>
+      </w:r>
+      <w:r>
+        <w:rPr>
+          <w:rFonts w:ascii="Times New Roman" w:hAnsi="Times New Roman" w:cs="Times New Roman"/>
+        </w:rPr>
+        <w:t xml:space="preserve"> ironic nodes labeled (node prefix)[1-(number of nodes)], ironic ports associated for each of the ironic nodes, nova </w:t>
+      </w:r>
+      <w:proofErr w:type="spellStart"/>
+      <w:r>
+        <w:rPr>
+          <w:rFonts w:ascii="Times New Roman" w:hAnsi="Times New Roman" w:cs="Times New Roman"/>
+        </w:rPr>
+        <w:t>keypair</w:t>
+      </w:r>
+      <w:proofErr w:type="spellEnd"/>
+      <w:r>
+        <w:rPr>
+          <w:rFonts w:ascii="Times New Roman" w:hAnsi="Times New Roman" w:cs="Times New Roman"/>
+        </w:rPr>
+        <w:t xml:space="preserve"> labeled </w:t>
+      </w:r>
+      <w:proofErr w:type="spellStart"/>
+      <w:r>
+        <w:rPr>
+          <w:rFonts w:ascii="Times New Roman" w:hAnsi="Times New Roman" w:cs="Times New Roman"/>
+        </w:rPr>
+        <w:t>ostack_key</w:t>
+      </w:r>
+      <w:proofErr w:type="spellEnd"/>
+      <w:r>
+        <w:rPr>
+          <w:rFonts w:ascii="Times New Roman" w:hAnsi="Times New Roman" w:cs="Times New Roman"/>
+        </w:rPr>
+        <w:t>. The script also updates the quota for the admin user and boots the nodes using nova.</w:t>
       </w:r>
     </w:p>
     <w:p>
@@ -12208,23 +12393,7 @@
                                   <w:sz w:val="22"/>
                                   <w:szCs w:val="22"/>
                                 </w:rPr>
-                                <w:t xml:space="preserve">  </w:t>
-                              </w:r>
-                              <w:r>
-                                <w:rPr>
-                                  <w:rFonts w:eastAsia="Calibri"/>
-                                  <w:sz w:val="22"/>
-                                  <w:szCs w:val="22"/>
-                                </w:rPr>
-                                <w:t>Controller/HPC head node</w:t>
-                              </w:r>
-                              <w:r>
-                                <w:rPr>
-                                  <w:rFonts w:eastAsia="Calibri"/>
-                                  <w:sz w:val="22"/>
-                                  <w:szCs w:val="22"/>
-                                </w:rPr>
-                                <w:t xml:space="preserve"> with the cloud nodes and create a partition – normal with these cloud nodes</w:t>
+                                <w:t xml:space="preserve">  Controller/HPC head node with the cloud nodes and create a partition – normal with these cloud nodes</w:t>
                               </w:r>
                             </w:p>
                           </w:txbxContent>
@@ -17317,26 +17486,88 @@
       <w:proofErr w:type="spellEnd"/>
     </w:p>
     <w:p>
-      <w:pPr>
-        <w:rPr>
-          <w:rFonts w:ascii="Times New Roman" w:hAnsi="Times New Roman" w:cs="Times New Roman"/>
-        </w:rPr>
-      </w:pPr>
-      <w:r>
-        <w:rPr>
-          <w:rFonts w:ascii="Times New Roman" w:hAnsi="Times New Roman" w:cs="Times New Roman"/>
-        </w:rPr>
-        <w:t>&lt;TBD&gt;</w:t>
-      </w:r>
+      <w:r>
+        <w:rPr>
+          <w:rFonts w:ascii="Times New Roman" w:hAnsi="Times New Roman" w:cs="Times New Roman"/>
+        </w:rPr>
+        <w:t>The purpose of this script is to copy the required files from an HPC cluster to a cloud controller node that are required to provision a cloud node with HPC capabilities. These files include an HPC-specific cloud-</w:t>
+      </w:r>
+      <w:proofErr w:type="spellStart"/>
+      <w:r>
+        <w:rPr>
+          <w:rFonts w:ascii="Times New Roman" w:hAnsi="Times New Roman" w:cs="Times New Roman"/>
+        </w:rPr>
+        <w:t>init</w:t>
+      </w:r>
+      <w:proofErr w:type="spellEnd"/>
+      <w:r>
+        <w:rPr>
+          <w:rFonts w:ascii="Times New Roman" w:hAnsi="Times New Roman" w:cs="Times New Roman"/>
+        </w:rPr>
+        <w:t xml:space="preserve"> script, an HPC image the cloud controller can use to boot, any keys necessary to </w:t>
+      </w:r>
+      <w:proofErr w:type="spellStart"/>
+      <w:proofErr w:type="gramStart"/>
+      <w:r>
+        <w:rPr>
+          <w:rFonts w:ascii="Times New Roman" w:hAnsi="Times New Roman" w:cs="Times New Roman"/>
+        </w:rPr>
+        <w:t>ssh</w:t>
+      </w:r>
+      <w:proofErr w:type="spellEnd"/>
+      <w:proofErr w:type="gramEnd"/>
+      <w:r>
+        <w:rPr>
+          <w:rFonts w:ascii="Times New Roman" w:hAnsi="Times New Roman" w:cs="Times New Roman"/>
+        </w:rPr>
+        <w:t xml:space="preserve"> into the cloud nodes. Once those files are copied over, the script invokes </w:t>
+      </w:r>
+      <w:proofErr w:type="spellStart"/>
+      <w:r>
+        <w:rPr>
+          <w:rFonts w:ascii="Times New Roman" w:hAnsi="Times New Roman" w:cs="Times New Roman"/>
+        </w:rPr>
+        <w:t>deploy_chpc_openstack</w:t>
+      </w:r>
+      <w:proofErr w:type="spellEnd"/>
+      <w:r>
+        <w:rPr>
+          <w:rFonts w:ascii="Times New Roman" w:hAnsi="Times New Roman" w:cs="Times New Roman"/>
+        </w:rPr>
+        <w:t xml:space="preserve"> (Section 4.5) through </w:t>
+      </w:r>
+      <w:r>
+        <w:rPr>
+          <w:rFonts w:ascii="Times New Roman" w:hAnsi="Times New Roman" w:cs="Times New Roman"/>
+        </w:rPr>
+        <w:lastRenderedPageBreak/>
+        <w:t xml:space="preserve">a remote </w:t>
+      </w:r>
+      <w:proofErr w:type="spellStart"/>
+      <w:proofErr w:type="gramStart"/>
+      <w:r>
+        <w:rPr>
+          <w:rFonts w:ascii="Times New Roman" w:hAnsi="Times New Roman" w:cs="Times New Roman"/>
+        </w:rPr>
+        <w:t>ssh</w:t>
+      </w:r>
+      <w:proofErr w:type="spellEnd"/>
+      <w:proofErr w:type="gramEnd"/>
+      <w:r>
+        <w:rPr>
+          <w:rFonts w:ascii="Times New Roman" w:hAnsi="Times New Roman" w:cs="Times New Roman"/>
+        </w:rPr>
+        <w:t xml:space="preserve"> call, which then sets up the environment and boots the cloud compute nodes on the cloud controller.</w:t>
+      </w:r>
+      <w:bookmarkStart w:id="1" w:name="_GoBack"/>
+      <w:bookmarkEnd w:id="1"/>
     </w:p>
-    <w:p/>
     <w:p>
       <w:pPr>
         <w:pStyle w:val="Heading2"/>
       </w:pPr>
       <w:proofErr w:type="spellStart"/>
       <w:r>
-        <w:lastRenderedPageBreak/>
         <w:t>update_cnodes_to_sms</w:t>
       </w:r>
       <w:proofErr w:type="spellEnd"/>
@@ -19667,6 +19898,7 @@
         <w:pStyle w:val="Heading1"/>
       </w:pPr>
       <w:r>
+        <w:lastRenderedPageBreak/>
         <w:t>Cloud-</w:t>
       </w:r>
       <w:proofErr w:type="spellStart"/>
@@ -19753,14 +19985,7 @@
         <w:rPr>
           <w:rFonts w:ascii="Times New Roman" w:hAnsi="Times New Roman" w:cs="Times New Roman"/>
         </w:rPr>
-        <w:t xml:space="preserve"> booted using nova. As part of the nova </w:t>
-      </w:r>
-      <w:r>
-        <w:rPr>
-          <w:rFonts w:ascii="Times New Roman" w:hAnsi="Times New Roman" w:cs="Times New Roman"/>
-        </w:rPr>
-        <w:lastRenderedPageBreak/>
-        <w:t>boot</w:t>
+        <w:t xml:space="preserve"> booted using nova. As part of the nova boot</w:t>
       </w:r>
       <w:r>
         <w:rPr>
@@ -19806,13 +20031,7 @@
         <w:rPr>
           <w:rFonts w:ascii="Times New Roman" w:hAnsi="Times New Roman" w:cs="Times New Roman"/>
         </w:rPr>
-        <w:t xml:space="preserve"> stage)</w:t>
-      </w:r>
-      <w:r>
-        <w:rPr>
-          <w:rFonts w:ascii="Times New Roman" w:hAnsi="Times New Roman" w:cs="Times New Roman"/>
-        </w:rPr>
-        <w:t xml:space="preserve"> </w:t>
+        <w:t xml:space="preserve"> stage) </w:t>
       </w:r>
       <w:r>
         <w:rPr>
@@ -19903,6 +20122,7 @@
           <w:rFonts w:ascii="Times New Roman" w:hAnsi="Times New Roman" w:cs="Times New Roman"/>
           <w:noProof/>
         </w:rPr>
+        <w:lastRenderedPageBreak/>
         <mc:AlternateContent>
           <mc:Choice Requires="wpc">
             <w:drawing>
@@ -20990,15 +21210,7 @@
                                   <w:sz w:val="22"/>
                                   <w:szCs w:val="22"/>
                                 </w:rPr>
-                                <w:t xml:space="preserve">Update </w:t>
-                              </w:r>
-                              <w:r>
-                                <w:rPr>
-                                  <w:rFonts w:eastAsia="Calibri"/>
-                                  <w:sz w:val="22"/>
-                                  <w:szCs w:val="22"/>
-                                </w:rPr>
-                                <w:t>/</w:t>
+                                <w:t>Update /</w:t>
                               </w:r>
                               <w:proofErr w:type="spellStart"/>
                               <w:r>
@@ -21376,15 +21588,7 @@
                                   <w:sz w:val="22"/>
                                   <w:szCs w:val="22"/>
                                 </w:rPr>
-                                <w:t xml:space="preserve">Update </w:t>
-                              </w:r>
-                              <w:r>
-                                <w:rPr>
-                                  <w:rFonts w:eastAsia="Calibri"/>
-                                  <w:sz w:val="22"/>
-                                  <w:szCs w:val="22"/>
-                                </w:rPr>
-                                <w:t>/</w:t>
+                                <w:t>Update /</w:t>
                               </w:r>
                               <w:proofErr w:type="spellStart"/>
                               <w:r>
@@ -23106,15 +23310,7 @@
                                   <w:sz w:val="22"/>
                                   <w:szCs w:val="22"/>
                                 </w:rPr>
-                                <w:t xml:space="preserve">Copy following files from the </w:t>
-                              </w:r>
-                              <w:r>
-                                <w:rPr>
-                                  <w:rFonts w:eastAsia="Calibri"/>
-                                  <w:sz w:val="22"/>
-                                  <w:szCs w:val="22"/>
-                                </w:rPr>
-                                <w:t xml:space="preserve">cloud </w:t>
+                                <w:t xml:space="preserve">Copy following files from the cloud </w:t>
                               </w:r>
                               <w:proofErr w:type="spellStart"/>
                               <w:r>
@@ -23132,15 +23328,7 @@
                                   <w:sz w:val="22"/>
                                   <w:szCs w:val="22"/>
                                 </w:rPr>
-                                <w:t xml:space="preserve"> directory</w:t>
-                              </w:r>
-                              <w:r>
-                                <w:rPr>
-                                  <w:rFonts w:eastAsia="Calibri"/>
-                                  <w:sz w:val="22"/>
-                                  <w:szCs w:val="22"/>
-                                </w:rPr>
-                                <w:t xml:space="preserve"> of HPC head node to their corresponding location at /</w:t>
+                                <w:t xml:space="preserve"> directory of HPC head node to their corresponding location at /</w:t>
                               </w:r>
                               <w:proofErr w:type="spellStart"/>
                               <w:r>
@@ -23292,15 +23480,7 @@
                                   <w:sz w:val="22"/>
                                   <w:szCs w:val="22"/>
                                 </w:rPr>
-                                <w:t>&gt;</w:t>
-                              </w:r>
-                              <w:r>
-                                <w:rPr>
-                                  <w:rFonts w:eastAsia="Calibri"/>
-                                  <w:sz w:val="22"/>
-                                  <w:szCs w:val="22"/>
-                                </w:rPr>
-                                <w:t xml:space="preserve">/shadow </w:t>
+                                <w:t xml:space="preserve">&gt;/shadow </w:t>
                               </w:r>
                               <w:r>
                                 <w:rPr>
@@ -23600,15 +23780,7 @@
                                   <w:sz w:val="22"/>
                                   <w:szCs w:val="22"/>
                                 </w:rPr>
-                                <w:t>&gt;</w:t>
-                              </w:r>
-                              <w:r>
-                                <w:rPr>
-                                  <w:rFonts w:eastAsia="Calibri"/>
-                                  <w:sz w:val="22"/>
-                                  <w:szCs w:val="22"/>
-                                </w:rPr>
-                                <w:t>/</w:t>
+                                <w:t>&gt;/</w:t>
                               </w:r>
                               <w:proofErr w:type="spellStart"/>
                               <w:r>
@@ -23642,15 +23814,7 @@
                                   <w:sz w:val="22"/>
                                   <w:szCs w:val="22"/>
                                 </w:rPr>
-                                <w:t xml:space="preserve"> </w:t>
-                              </w:r>
-                              <w:r>
-                                <w:rPr>
-                                  <w:rFonts w:eastAsia="Calibri"/>
-                                  <w:sz w:val="22"/>
-                                  <w:szCs w:val="22"/>
-                                </w:rPr>
-                                <w:t>/</w:t>
+                                <w:t xml:space="preserve"> /</w:t>
                               </w:r>
                               <w:proofErr w:type="spellStart"/>
                               <w:r>
@@ -23762,15 +23926,7 @@
                                   <w:sz w:val="22"/>
                                   <w:szCs w:val="22"/>
                                 </w:rPr>
-                                <w:t xml:space="preserve"> </w:t>
-                              </w:r>
-                              <w:r>
-                                <w:rPr>
-                                  <w:rFonts w:eastAsia="Calibri"/>
-                                  <w:sz w:val="22"/>
-                                  <w:szCs w:val="22"/>
-                                </w:rPr>
-                                <w:t>/</w:t>
+                                <w:t xml:space="preserve"> /</w:t>
                               </w:r>
                               <w:proofErr w:type="spellStart"/>
                               <w:r>
@@ -23838,15 +23994,7 @@
                                   <w:sz w:val="22"/>
                                   <w:szCs w:val="22"/>
                                 </w:rPr>
-                                <w:t>&gt;</w:t>
-                              </w:r>
-                              <w:r>
-                                <w:rPr>
-                                  <w:rFonts w:eastAsia="Calibri"/>
-                                  <w:sz w:val="22"/>
-                                  <w:szCs w:val="22"/>
-                                </w:rPr>
-                                <w:t xml:space="preserve">/hosts </w:t>
+                                <w:t xml:space="preserve">&gt;/hosts </w:t>
                               </w:r>
                               <w:r>
                                 <w:rPr>
@@ -25804,7 +25952,6 @@
         <w:pStyle w:val="Caption"/>
         <w:jc w:val="center"/>
       </w:pPr>
-      <w:bookmarkStart w:id="1" w:name="_GoBack"/>
       <w:r>
         <w:rPr>
           <w:rFonts w:ascii="Times New Roman" w:hAnsi="Times New Roman" w:cs="Times New Roman"/>
@@ -25960,7 +26107,6 @@
         </w:rPr>
         <w:t xml:space="preserve"> – Part II</w:t>
       </w:r>
-      <w:bookmarkEnd w:id="1"/>
     </w:p>
     <w:sectPr>
       <w:pgSz w:w="12240" w:h="15840"/>
@@ -27653,7 +27799,7 @@
 </file>
 
 <file path=customXml/itemProps1.xml><?xml version="1.0" encoding="utf-8"?>
-<ds:datastoreItem xmlns:ds="http://schemas.openxmlformats.org/officeDocument/2006/customXml" ds:itemID="{55885019-5E19-4BC2-97CF-01261F6E6FC1}">
+<ds:datastoreItem xmlns:ds="http://schemas.openxmlformats.org/officeDocument/2006/customXml" ds:itemID="{3178037B-1B13-4E1F-A34A-A9571D6E8BA9}">
   <ds:schemaRefs>
     <ds:schemaRef ds:uri="http://schemas.openxmlformats.org/officeDocument/2006/bibliography"/>
   </ds:schemaRefs>

</xml_diff>